<commit_message>
Update Notebook 6 - ExpressJS POST Requests.docx
</commit_message>
<xml_diff>
--- a/Notebook 6 - ExpressJS POST Requests.docx
+++ b/Notebook 6 - ExpressJS POST Requests.docx
@@ -135,15 +135,7 @@
         </w:numPr>
       </w:pPr>
       <w:r>
-        <w:t xml:space="preserve">You are </w:t>
-      </w:r>
-      <w:proofErr w:type="spellStart"/>
-      <w:r>
-        <w:t>gonna</w:t>
-      </w:r>
-      <w:proofErr w:type="spellEnd"/>
-      <w:r>
-        <w:t xml:space="preserve"> want to open the {} and the add the following code</w:t>
+        <w:t>You are gonna want to open the {} and the add the following code</w:t>
       </w:r>
     </w:p>
     <w:p>
@@ -209,13 +201,7 @@
         <w:pStyle w:val="Codeblock"/>
       </w:pPr>
       <w:r>
-        <w:t xml:space="preserve">    </w:t>
-      </w:r>
-      <w:r>
-        <w:t>}}</w:t>
-      </w:r>
-      <w:r>
-        <w:t>};</w:t>
+        <w:t xml:space="preserve">    };</w:t>
       </w:r>
     </w:p>
     <w:p>
@@ -232,8 +218,252 @@
       <w:r>
         <w:t>the basic code for a post for comments</w:t>
       </w:r>
+    </w:p>
+    <w:p>
+      <w:pPr>
+        <w:pStyle w:val="Heading2"/>
+      </w:pPr>
+      <w:r>
+        <w:t xml:space="preserve">How to tell </w:t>
+      </w:r>
+      <w:r>
+        <w:t>ExpressJS to use its 'body-parser' module to parse "URL-encoded request bodies"</w:t>
+      </w:r>
+    </w:p>
+    <w:p>
+      <w:pPr>
+        <w:pStyle w:val="ListParagraph"/>
+        <w:numPr>
+          <w:ilvl w:val="0"/>
+          <w:numId w:val="1"/>
+        </w:numPr>
+      </w:pPr>
+      <w:r>
+        <w:t>This is as easy as just going to the top of the page for your app.js and adding this line of code</w:t>
+      </w:r>
+    </w:p>
+    <w:p>
+      <w:pPr>
+        <w:pStyle w:val="Codeblock"/>
+      </w:pPr>
+      <w:proofErr w:type="gramStart"/>
+      <w:r>
+        <w:t>app.use(</w:t>
+      </w:r>
+      <w:proofErr w:type="gramEnd"/>
+      <w:r>
+        <w:t>express.urlencoded({ extended: true}));</w:t>
+      </w:r>
+    </w:p>
+    <w:p>
+      <w:pPr>
+        <w:pStyle w:val="Heading2"/>
+      </w:pPr>
+    </w:p>
+    <w:p>
+      <w:pPr>
+        <w:pStyle w:val="Heading2"/>
+      </w:pPr>
+      <w:r>
+        <w:t>How to convert the POST data into JSON</w:t>
+      </w:r>
+    </w:p>
+    <w:p>
+      <w:pPr>
+        <w:pStyle w:val="ListParagraph"/>
+        <w:numPr>
+          <w:ilvl w:val="0"/>
+          <w:numId w:val="1"/>
+        </w:numPr>
+      </w:pPr>
+      <w:r>
+        <w:t>You are going to</w:t>
+      </w:r>
       <w:bookmarkStart w:id="2" w:name="_GoBack"/>
       <w:bookmarkEnd w:id="2"/>
+      <w:r>
+        <w:t xml:space="preserve"> want to go back to your code and go a line down and add this line of code</w:t>
+      </w:r>
+    </w:p>
+    <w:p>
+      <w:pPr>
+        <w:pStyle w:val="Codeblock"/>
+      </w:pPr>
+      <w:r>
+        <w:lastRenderedPageBreak/>
+        <w:t>let data = JSON.parse(</w:t>
+      </w:r>
+      <w:proofErr w:type="gramStart"/>
+      <w:r>
+        <w:t>fs.readFileSync</w:t>
+      </w:r>
+      <w:proofErr w:type="gramEnd"/>
+      <w:r>
+        <w:t>('comments.json'));</w:t>
+      </w:r>
+    </w:p>
+    <w:p>
+      <w:pPr>
+        <w:pStyle w:val="Codeblock"/>
+      </w:pPr>
+      <w:r>
+        <w:t xml:space="preserve">    </w:t>
+      </w:r>
+      <w:proofErr w:type="gramStart"/>
+      <w:r>
+        <w:t>data.comments</w:t>
+      </w:r>
+      <w:proofErr w:type="gramEnd"/>
+      <w:r>
+        <w:t>.push(comment);</w:t>
+      </w:r>
+    </w:p>
+    <w:p>
+      <w:pPr>
+        <w:pStyle w:val="Codeblock"/>
+      </w:pPr>
+      <w:r>
+        <w:t xml:space="preserve">    data = JSON.stringify(data);</w:t>
+      </w:r>
+    </w:p>
+    <w:p>
+      <w:pPr>
+        <w:pStyle w:val="Codeblock"/>
+      </w:pPr>
+      <w:proofErr w:type="spellStart"/>
+      <w:proofErr w:type="gramStart"/>
+      <w:r>
+        <w:t>fs.writeFile</w:t>
+      </w:r>
+      <w:proofErr w:type="spellEnd"/>
+      <w:proofErr w:type="gramEnd"/>
+      <w:r>
+        <w:t>('comments.json', data, 'utf8', () =&gt; console.log("Wrote to file"));</w:t>
+      </w:r>
+    </w:p>
+    <w:p>
+      <w:pPr>
+        <w:pStyle w:val="Codeblock"/>
+      </w:pPr>
+      <w:r>
+        <w:t xml:space="preserve">  } else if </w:t>
+      </w:r>
+      <w:proofErr w:type="gramStart"/>
+      <w:r>
+        <w:t>(!req.body.name</w:t>
+      </w:r>
+      <w:proofErr w:type="gramEnd"/>
+      <w:r>
+        <w:t xml:space="preserve"> &amp;&amp; !</w:t>
+      </w:r>
+      <w:proofErr w:type="spellStart"/>
+      <w:r>
+        <w:t>req.body.comment</w:t>
+      </w:r>
+      <w:proofErr w:type="spellEnd"/>
+      <w:r>
+        <w:t>) {</w:t>
+      </w:r>
+    </w:p>
+    <w:p>
+      <w:pPr>
+        <w:pStyle w:val="Codeblock"/>
+      </w:pPr>
+      <w:r>
+        <w:t xml:space="preserve">    </w:t>
+      </w:r>
+      <w:proofErr w:type="gramStart"/>
+      <w:r>
+        <w:t>console.log(</w:t>
+      </w:r>
+      <w:proofErr w:type="gramEnd"/>
+      <w:r>
+        <w:t>"You're missing both parameters. You need \"name\" and \"comment.\"");</w:t>
+      </w:r>
+    </w:p>
+    <w:p>
+      <w:pPr>
+        <w:pStyle w:val="Codeblock"/>
+      </w:pPr>
+      <w:r>
+        <w:t xml:space="preserve">  } else if </w:t>
+      </w:r>
+      <w:proofErr w:type="gramStart"/>
+      <w:r>
+        <w:t>(!req.body.name</w:t>
+      </w:r>
+      <w:proofErr w:type="gramEnd"/>
+      <w:r>
+        <w:t>) {</w:t>
+      </w:r>
+    </w:p>
+    <w:p>
+      <w:pPr>
+        <w:pStyle w:val="Codeblock"/>
+      </w:pPr>
+      <w:r>
+        <w:t xml:space="preserve">    </w:t>
+      </w:r>
+      <w:proofErr w:type="gramStart"/>
+      <w:r>
+        <w:t>console.log(</w:t>
+      </w:r>
+      <w:proofErr w:type="gramEnd"/>
+      <w:r>
+        <w:t>"You're missing the \"name\" parameter.");</w:t>
+      </w:r>
+    </w:p>
+    <w:p>
+      <w:pPr>
+        <w:pStyle w:val="Codeblock"/>
+      </w:pPr>
+      <w:r>
+        <w:t xml:space="preserve">  } else {</w:t>
+      </w:r>
+    </w:p>
+    <w:p>
+      <w:pPr>
+        <w:pStyle w:val="Codeblock"/>
+      </w:pPr>
+      <w:r>
+        <w:t xml:space="preserve">    </w:t>
+      </w:r>
+      <w:proofErr w:type="gramStart"/>
+      <w:r>
+        <w:t>console.log(</w:t>
+      </w:r>
+      <w:proofErr w:type="gramEnd"/>
+      <w:r>
+        <w:t>"You're missing the \"comment\" parameter.");</w:t>
+      </w:r>
+    </w:p>
+    <w:p>
+      <w:pPr>
+        <w:pStyle w:val="Codeblock"/>
+      </w:pPr>
+      <w:r>
+        <w:t xml:space="preserve">  }</w:t>
+      </w:r>
+    </w:p>
+    <w:p>
+      <w:pPr>
+        <w:pStyle w:val="Codeblock"/>
+      </w:pPr>
+      <w:r>
+        <w:t>});</w:t>
+      </w:r>
+    </w:p>
+    <w:p>
+      <w:pPr>
+        <w:pStyle w:val="ListParagraph"/>
+        <w:numPr>
+          <w:ilvl w:val="1"/>
+          <w:numId w:val="1"/>
+        </w:numPr>
+      </w:pPr>
+      <w:r>
+        <w:t>This should be all you need for a basic feedback/body parse/POST request</w:t>
+      </w:r>
     </w:p>
     <w:sectPr>
       <w:headerReference w:type="default" r:id="rId8"/>
@@ -1490,7 +1720,7 @@
 </file>
 
 <file path=customXml/itemProps1.xml><?xml version="1.0" encoding="utf-8"?>
-<ds:datastoreItem xmlns:ds="http://schemas.openxmlformats.org/officeDocument/2006/customXml" ds:itemID="{145DA9FD-9D11-49C6-8B2F-2ED9F8D8701F}">
+<ds:datastoreItem xmlns:ds="http://schemas.openxmlformats.org/officeDocument/2006/customXml" ds:itemID="{2D70DDD5-BACD-42A2-8D8C-A55D2C7E2412}">
   <ds:schemaRefs>
     <ds:schemaRef ds:uri="http://schemas.openxmlformats.org/officeDocument/2006/bibliography"/>
   </ds:schemaRefs>

</xml_diff>

<commit_message>
Small updates to notebook 6
</commit_message>
<xml_diff>
--- a/Notebook 6 - ExpressJS POST Requests.docx
+++ b/Notebook 6 - ExpressJS POST Requests.docx
@@ -43,15 +43,13 @@
       <w:r>
         <w:t xml:space="preserve"> You need two files: app.js and comments.json.</w:t>
       </w:r>
-      <w:bookmarkStart w:id="1" w:name="_GoBack"/>
+    </w:p>
+    <w:p>
+      <w:pPr>
+        <w:pStyle w:val="Heading1"/>
+      </w:pPr>
+      <w:bookmarkStart w:id="1" w:name="_rfgpcdmwumw9" w:colFirst="0" w:colLast="0"/>
       <w:bookmarkEnd w:id="1"/>
-    </w:p>
-    <w:p>
-      <w:pPr>
-        <w:pStyle w:val="Heading1"/>
-      </w:pPr>
-      <w:bookmarkStart w:id="2" w:name="_rfgpcdmwumw9" w:colFirst="0" w:colLast="0"/>
-      <w:bookmarkEnd w:id="2"/>
       <w:r>
         <w:t>How to create a POST endpoint in ExpressJS</w:t>
       </w:r>
@@ -217,6 +215,16 @@
       <w:r>
         <w:t xml:space="preserve">    let comment = {</w:t>
       </w:r>
+    </w:p>
+    <w:p>
+      <w:pPr>
+        <w:pStyle w:val="Codeblock"/>
+      </w:pPr>
+      <w:r>
+        <w:t>// This takes your name and comment and will use the information here to post it into a comment</w:t>
+      </w:r>
+      <w:bookmarkStart w:id="2" w:name="_GoBack"/>
+      <w:bookmarkEnd w:id="2"/>
     </w:p>
     <w:p>
       <w:pPr>
@@ -1913,7 +1921,7 @@
 </file>
 
 <file path=customXml/itemProps1.xml><?xml version="1.0" encoding="utf-8"?>
-<ds:datastoreItem xmlns:ds="http://schemas.openxmlformats.org/officeDocument/2006/customXml" ds:itemID="{8C4E2556-BEC9-4409-B0D4-E70D4C509687}">
+<ds:datastoreItem xmlns:ds="http://schemas.openxmlformats.org/officeDocument/2006/customXml" ds:itemID="{E9550535-134C-4ECC-8EF2-E5997C53EE8F}">
   <ds:schemaRefs>
     <ds:schemaRef ds:uri="http://schemas.openxmlformats.org/officeDocument/2006/bibliography"/>
   </ds:schemaRefs>

</xml_diff>